<commit_message>
commit all updates and enhancements
</commit_message>
<xml_diff>
--- a/Dynamic Mapping System Documentation.docx
+++ b/Dynamic Mapping System Documentation.docx
@@ -81,7 +81,13 @@
       </w:r>
       <w:r>
         <w:br/>
-        <w:t>This four-tier architecture had the advantage of high reuse, string scalability, low coupling and high efficiency.</w:t>
+        <w:t>This four-tier architecture had the advantage of high reuse, str</w:t>
+      </w:r>
+      <w:r>
+        <w:t>o</w:t>
+      </w:r>
+      <w:r>
+        <w:t>ng scalability, low coupling and high efficiency.</w:t>
       </w:r>
       <w:r>
         <w:br/>
@@ -92,7 +98,13 @@
       </w:r>
       <w:r>
         <w:br/>
-        <w:t xml:space="preserve">Based on the requirements, it is not required to implement an authentication/authorization module. </w:t>
+        <w:t xml:space="preserve">Based on the requirements, it is not </w:t>
+      </w:r>
+      <w:r>
+        <w:t xml:space="preserve">requested </w:t>
+      </w:r>
+      <w:r>
+        <w:t xml:space="preserve">to implement an authentication/authorization module. </w:t>
       </w:r>
     </w:p>
     <w:p>
@@ -119,7 +131,13 @@
       </w:r>
       <w:r>
         <w:br/>
-        <w:t>This API can be consumed through Visual Studio 2022</w:t>
+        <w:t xml:space="preserve">This API can be </w:t>
+      </w:r>
+      <w:r>
+        <w:t>run</w:t>
+      </w:r>
+      <w:r>
+        <w:t xml:space="preserve"> through Visual Studio 2022</w:t>
       </w:r>
       <w:r>
         <w:t>.</w:t>
@@ -428,13 +446,60 @@
         <w:lastRenderedPageBreak/>
         <w:t xml:space="preserve">All the output class always inherits from a </w:t>
       </w:r>
+      <w:r>
+        <w:t>“</w:t>
+      </w:r>
       <w:proofErr w:type="spellStart"/>
       <w:r>
-        <w:t>ReturnStatusClass</w:t>
+        <w:t>ReturnStatus</w:t>
+      </w:r>
+      <w:r>
+        <w:t>Model</w:t>
       </w:r>
       <w:proofErr w:type="spellEnd"/>
       <w:r>
-        <w:t xml:space="preserve"> that includes a status code and return message.</w:t>
+        <w:t>” class</w:t>
+      </w:r>
+      <w:r>
+        <w:t xml:space="preserve"> that includes a </w:t>
+      </w:r>
+      <w:r>
+        <w:t>“</w:t>
+      </w:r>
+      <w:proofErr w:type="spellStart"/>
+      <w:r>
+        <w:t>ReturnStatus</w:t>
+      </w:r>
+      <w:proofErr w:type="spellEnd"/>
+      <w:r>
+        <w:t>” class and that class includes S</w:t>
+      </w:r>
+      <w:r>
+        <w:t xml:space="preserve">tatus </w:t>
+      </w:r>
+      <w:r>
+        <w:t>C</w:t>
+      </w:r>
+      <w:r>
+        <w:t xml:space="preserve">ode and </w:t>
+      </w:r>
+      <w:r>
+        <w:t>R</w:t>
+      </w:r>
+      <w:r>
+        <w:t xml:space="preserve">eturn </w:t>
+      </w:r>
+      <w:r>
+        <w:t>M</w:t>
+      </w:r>
+      <w:r>
+        <w:t>essage</w:t>
+      </w:r>
+      <w:r>
+        <w:t xml:space="preserve"> properties</w:t>
+      </w:r>
+      <w:r>
+        <w:t>.</w:t>
       </w:r>
       <w:r>
         <w:br/>
@@ -765,7 +830,13 @@
         <w:tab/>
       </w:r>
       <w:r>
-        <w:t xml:space="preserve">Input Incompatible Data Format Validation against Source Data Format </w:t>
+        <w:t xml:space="preserve">Input Incompatible Data Format Validation against Source Data </w:t>
+      </w:r>
+      <w:r>
+        <w:t xml:space="preserve">Model </w:t>
+      </w:r>
+      <w:r>
+        <w:t xml:space="preserve">Format </w:t>
       </w:r>
       <w:r>
         <w:br/>
@@ -789,7 +860,13 @@
         <w:tab/>
       </w:r>
       <w:r>
-        <w:t>Output Incompatible Data Format Validation against Target Data Format</w:t>
+        <w:t xml:space="preserve">Output Incompatible Data Format Validation against Target Data </w:t>
+      </w:r>
+      <w:r>
+        <w:t xml:space="preserve">Model </w:t>
+      </w:r>
+      <w:r>
+        <w:t>Format</w:t>
       </w:r>
       <w:r>
         <w:br/>
@@ -977,7 +1054,6 @@
         <w:t xml:space="preserve"> Class</w:t>
       </w:r>
     </w:p>
-    <w:p/>
     <w:p>
       <w:r>
         <w:t>- Caching:</w:t>
@@ -992,7 +1068,16 @@
         <w:tab/>
       </w:r>
       <w:r>
-        <w:t>Logging Requests (Custom Middleware)</w:t>
+        <w:t>Caching</w:t>
+      </w:r>
+      <w:r>
+        <w:t xml:space="preserve"> Requests </w:t>
+      </w:r>
+      <w:r>
+        <w:t xml:space="preserve">Responses </w:t>
+      </w:r>
+      <w:r>
+        <w:t>(Custom Middleware)</w:t>
       </w:r>
       <w:r>
         <w:br/>
@@ -1026,7 +1111,6 @@
         <w:t xml:space="preserve"> Class</w:t>
       </w:r>
     </w:p>
-    <w:p/>
     <w:p>
       <w:pPr>
         <w:pStyle w:val="Heading1"/>
@@ -1052,7 +1136,22 @@
         <w:t xml:space="preserve">in the BL layer, situated within the Core folder, </w:t>
       </w:r>
       <w:r>
-        <w:t>that handle the mapping of all the transfers between the source and target data objects</w:t>
+        <w:t>that handle</w:t>
+      </w:r>
+      <w:r>
+        <w:t>s</w:t>
+      </w:r>
+      <w:r>
+        <w:t xml:space="preserve"> the mapping of all the transfers between the source and target data </w:t>
+      </w:r>
+      <w:r>
+        <w:t xml:space="preserve">model </w:t>
+      </w:r>
+      <w:r>
+        <w:t>objects</w:t>
+      </w:r>
+      <w:r>
+        <w:t>.</w:t>
       </w:r>
       <w:r>
         <w:br/>
@@ -1068,7 +1167,13 @@
       </w:r>
       <w:r>
         <w:br/>
-        <w:t>Then It gets their types and set then in variables.</w:t>
+        <w:t>Then It gets their types and set the</w:t>
+      </w:r>
+      <w:r>
+        <w:t>m</w:t>
+      </w:r>
+      <w:r>
+        <w:t xml:space="preserve"> in variables.</w:t>
       </w:r>
       <w:r>
         <w:br/>
@@ -1083,112 +1188,106 @@
       </w:r>
       <w:r>
         <w:br/>
-        <w:t xml:space="preserve">If two properties, one from the source object and another one from the target object have </w:t>
-      </w:r>
-      <w:r>
-        <w:lastRenderedPageBreak/>
-        <w:t>similar names but different data types, then a descriptive error is thrown to the API consumer.</w:t>
-      </w:r>
-      <w:r>
-        <w:br/>
+        <w:t>If two properties, one from the source object and another one from the target object have similar names but different data types, then a descriptive error is thrown to the API consumer.</w:t>
       </w:r>
     </w:p>
     <w:p>
       <w:pPr>
         <w:pStyle w:val="Heading1"/>
       </w:pPr>
+      <w:r>
+        <w:lastRenderedPageBreak/>
+        <w:t>5. Data Models</w:t>
+      </w:r>
+    </w:p>
+    <w:p>
+      <w:r>
+        <w:t>Data Models class library is divided into two folders:</w:t>
+      </w:r>
+      <w:r>
+        <w:br/>
+      </w:r>
+      <w:r>
+        <w:t>1</w:t>
+      </w:r>
+      <w:r>
+        <w:t xml:space="preserve">- Common: it contains the </w:t>
+      </w:r>
+      <w:proofErr w:type="spellStart"/>
+      <w:r>
+        <w:t>ResultStatusModel</w:t>
+      </w:r>
+      <w:proofErr w:type="spellEnd"/>
+      <w:r>
+        <w:t xml:space="preserve"> </w:t>
+      </w:r>
+      <w:r>
+        <w:t xml:space="preserve">class </w:t>
+      </w:r>
+      <w:r>
+        <w:t xml:space="preserve">which includes a property for the </w:t>
+      </w:r>
+      <w:proofErr w:type="spellStart"/>
+      <w:r>
+        <w:t>ReturnStatus</w:t>
+      </w:r>
+      <w:proofErr w:type="spellEnd"/>
+      <w:r>
+        <w:t xml:space="preserve"> Class and another property which is a list of </w:t>
+      </w:r>
+      <w:proofErr w:type="spellStart"/>
+      <w:r>
+        <w:t>ReturnStatus</w:t>
+      </w:r>
+      <w:proofErr w:type="spellEnd"/>
+      <w:r>
+        <w:t xml:space="preserve"> class as well as methods that implement the code and message error to return for validation and errors handling)</w:t>
+      </w:r>
+      <w:r>
+        <w:br/>
+      </w:r>
+      <w:r>
+        <w:t>2</w:t>
+      </w:r>
+      <w:r>
+        <w:t>- Sections: this folder is divided into two other folders External and Internal.</w:t>
+      </w:r>
+      <w:r>
+        <w:br/>
+        <w:t xml:space="preserve">- External folder contains folders with the name of the partners and each partner folder contains a folder for each module which </w:t>
+      </w:r>
+      <w:r>
+        <w:t>will be used within our system</w:t>
+      </w:r>
+      <w:r>
+        <w:t>.</w:t>
+      </w:r>
+      <w:r>
+        <w:br/>
+        <w:t>In this last folder, a model class is created which structure is exactly as agreed with the partner about his data that will be shared with us.</w:t>
+      </w:r>
+      <w:r>
+        <w:br/>
+        <w:t xml:space="preserve">- Internal folder </w:t>
+      </w:r>
+      <w:r>
+        <w:t>is divided into several folders, each one having a module name.</w:t>
+      </w:r>
+      <w:r>
+        <w:br/>
+        <w:t xml:space="preserve">In each module folder, there is a model that represents our internal entity model as well as a data transfer object model class located within a folder called “DTO”. </w:t>
+      </w:r>
+      <w:r>
+        <w:br/>
+        <w:t>This class contains all the actions input and output classes related to each module.</w:t>
+      </w:r>
     </w:p>
     <w:p>
       <w:pPr>
         <w:pStyle w:val="Heading1"/>
       </w:pPr>
       <w:r>
-        <w:t>5. Data Models</w:t>
-      </w:r>
-    </w:p>
-    <w:p>
-      <w:r>
-        <w:t>Database Schema: High-level view of the database tables or document structure if using NoSQL.</w:t>
-      </w:r>
-      <w:r>
-        <w:br/>
-        <w:t>Model Definitions: Explain data models/entities used by the API (attributes, relationships).</w:t>
-      </w:r>
-      <w:r>
-        <w:br/>
-        <w:t>Validation Rules: Define validation rules for models.</w:t>
-      </w:r>
-      <w:r>
-        <w:br/>
-        <w:t>Data Models class library is divided into two folders:</w:t>
-      </w:r>
-      <w:r>
-        <w:br/>
-        <w:t xml:space="preserve">- Common: it contains the </w:t>
-      </w:r>
-      <w:proofErr w:type="spellStart"/>
-      <w:r>
-        <w:t>ResultStatusModel</w:t>
-      </w:r>
-      <w:proofErr w:type="spellEnd"/>
-      <w:r>
-        <w:t xml:space="preserve"> which includes a property for the </w:t>
-      </w:r>
-      <w:proofErr w:type="spellStart"/>
-      <w:r>
-        <w:t>ReturnStatus</w:t>
-      </w:r>
-      <w:proofErr w:type="spellEnd"/>
-      <w:r>
-        <w:t xml:space="preserve"> Class and another property which is a list of </w:t>
-      </w:r>
-      <w:proofErr w:type="spellStart"/>
-      <w:r>
-        <w:t>ReturnStatus</w:t>
-      </w:r>
-      <w:proofErr w:type="spellEnd"/>
-      <w:r>
-        <w:t xml:space="preserve"> class as well as methods that implement the code and message error to return for validation and errors handling)</w:t>
-      </w:r>
-      <w:r>
-        <w:br/>
-        <w:t>- Sections: this folder is divided into two other folders External and Internal.</w:t>
-      </w:r>
-      <w:r>
-        <w:br/>
-        <w:t>- External folder contains folders with the name of the partners and each partner folder contains a folder for each module which share data with our internal database.</w:t>
-      </w:r>
-      <w:r>
-        <w:br/>
-        <w:t>In this last folder, a model class is created which structure is exactly as agreed with the partner about his data that will be shared with us.</w:t>
-      </w:r>
-      <w:r>
-        <w:br/>
-        <w:t xml:space="preserve">- Internal folder </w:t>
-      </w:r>
-      <w:r>
-        <w:t>is divided into several folders, each one having a module name.</w:t>
-      </w:r>
-      <w:r>
-        <w:br/>
-        <w:t xml:space="preserve">In each module folder, there is a model that represents our internal entity model as well as a data transfer object model class located within a folder called “DTO”. </w:t>
-      </w:r>
-      <w:r>
-        <w:br/>
-        <w:t>This class contains all the actions input and output classes related to each module.</w:t>
-      </w:r>
-    </w:p>
-    <w:p>
-      <w:pPr>
-        <w:pStyle w:val="Heading1"/>
-      </w:pPr>
-      <w:r>
         <w:t>6. Extending the API</w:t>
-      </w:r>
-    </w:p>
-    <w:p>
-      <w:r>
-        <w:t>Architecture Considerations: High-level architectural principles to keep in mind when extending the API.</w:t>
       </w:r>
     </w:p>
     <w:p>
@@ -1317,7 +1416,6 @@
           <w:sz w:val="19"/>
           <w:szCs w:val="19"/>
         </w:rPr>
-        <w:lastRenderedPageBreak/>
         <w:t xml:space="preserve">  </w:t>
       </w:r>
       <w:r>
@@ -1426,16 +1524,7 @@
           <w:sz w:val="19"/>
           <w:szCs w:val="19"/>
         </w:rPr>
-        <w:t>:</w:t>
-      </w:r>
-      <w:r>
-        <w:rPr>
-          <w:rFonts w:ascii="Cascadia Mono" w:hAnsi="Cascadia Mono" w:cs="Cascadia Mono"/>
-          <w:color w:val="000000"/>
-          <w:sz w:val="19"/>
-          <w:szCs w:val="19"/>
-        </w:rPr>
-        <w:t xml:space="preserve"> </w:t>
+        <w:t xml:space="preserve">: </w:t>
       </w:r>
       <w:r>
         <w:rPr>
@@ -1530,14 +1619,41 @@
         <w:t xml:space="preserve">Under “Google” folder, </w:t>
       </w:r>
       <w:r>
-        <w:t>a folder for each entity that will be included within the data transfer process should be also added like for example “Room” and within that folder a model class should be created including all the properties needed to be shared between this partner and our system and they be having the same name and datatype as our internal model.</w:t>
+        <w:t xml:space="preserve">a folder for each entity </w:t>
+      </w:r>
+      <w:r>
+        <w:t>(</w:t>
+      </w:r>
+      <w:r>
+        <w:t>that will be included within the data transfer process</w:t>
+      </w:r>
+      <w:r>
+        <w:t>)</w:t>
+      </w:r>
+      <w:r>
+        <w:t xml:space="preserve"> should be also added like for example “Room” and within that folder a model class should be created including all the properties needed to be shared between this partner and our system and they </w:t>
+      </w:r>
+      <w:r>
+        <w:t xml:space="preserve">should </w:t>
+      </w:r>
+      <w:r>
+        <w:t>be having the same name and datatype as our internal model.</w:t>
       </w:r>
       <w:r>
         <w:br/>
-        <w:t xml:space="preserve">This folders and classes structure and hierarchy as well as the model classes nomination </w:t>
+        <w:t>Th</w:t>
+      </w:r>
+      <w:r>
+        <w:t>ose</w:t>
+      </w:r>
+      <w:r>
+        <w:t xml:space="preserve"> folders and classes structure and hierarchy as well as the model classes nomination </w:t>
       </w:r>
       <w:r>
         <w:t>should be always followed</w:t>
+      </w:r>
+      <w:r>
+        <w:t xml:space="preserve"> by our developers</w:t>
       </w:r>
       <w:r>
         <w:t>.</w:t>
@@ -1545,6 +1661,7 @@
     </w:p>
     <w:p>
       <w:r>
+        <w:lastRenderedPageBreak/>
         <w:t xml:space="preserve">- </w:t>
       </w:r>
       <w:r>
@@ -1575,17 +1692,12 @@
         <w:t>let’s say that this controller includes two main methods that deal with the data sharing process which are consecutively “</w:t>
       </w:r>
       <w:proofErr w:type="spellStart"/>
-      <w:proofErr w:type="gramStart"/>
       <w:r>
         <w:t>SendRoomToPartner</w:t>
       </w:r>
       <w:proofErr w:type="spellEnd"/>
       <w:r>
-        <w:t>(</w:t>
-      </w:r>
-      <w:proofErr w:type="gramEnd"/>
-      <w:r>
-        <w:t>)” and “</w:t>
+        <w:t>()” and “</w:t>
       </w:r>
       <w:proofErr w:type="spellStart"/>
       <w:r>

</xml_diff>